<commit_message>
Se agregar una captura de pantalla de los últimos cambios.
</commit_message>
<xml_diff>
--- a/WriteUp20180316.docx
+++ b/WriteUp20180316.docx
@@ -4,11 +4,18 @@
   <w:body>
     <w:p/>
     <w:p>
+      <w:pPr>
+        <w:jc w:val="center"/>
+      </w:pPr>
       <w:r>
         <w:t>Taller 3</w:t>
       </w:r>
     </w:p>
-    <w:p/>
+    <w:p>
+      <w:pPr>
+        <w:jc w:val="center"/>
+      </w:pPr>
+    </w:p>
     <w:p>
       <w:r>
         <w:t xml:space="preserve">Grupo: </w:t>
@@ -291,7 +298,7 @@
       <w:r>
         <w:rPr>
           <w:noProof/>
-          <w:lang w:val="en-US"/>
+          <w:lang w:val="en-US" w:eastAsia="en-US" w:bidi="ar-SA"/>
         </w:rPr>
         <w:drawing>
           <wp:inline distT="0" distB="0" distL="0" distR="0" wp14:anchorId="784F929E" wp14:editId="1FB89E94">
@@ -349,7 +356,7 @@
       <w:r>
         <w:rPr>
           <w:noProof/>
-          <w:lang w:val="en-US"/>
+          <w:lang w:val="en-US" w:eastAsia="en-US" w:bidi="ar-SA"/>
         </w:rPr>
         <w:drawing>
           <wp:inline distT="0" distB="0" distL="0" distR="0" wp14:anchorId="08A84BE4" wp14:editId="3B741F2D">
@@ -414,7 +421,7 @@
       <w:r>
         <w:rPr>
           <w:noProof/>
-          <w:lang w:val="en-US"/>
+          <w:lang w:val="en-US" w:eastAsia="en-US" w:bidi="ar-SA"/>
         </w:rPr>
         <w:drawing>
           <wp:inline distT="0" distB="0" distL="0" distR="0" wp14:anchorId="70DCE7C6" wp14:editId="65B47C61">
@@ -464,8 +471,6 @@
       <w:r>
         <w:t>Se c</w:t>
       </w:r>
-      <w:bookmarkStart w:id="0" w:name="_GoBack"/>
-      <w:bookmarkEnd w:id="0"/>
       <w:r>
         <w:t>rea el documento para la tarea (</w:t>
       </w:r>
@@ -492,7 +497,7 @@
       <w:r>
         <w:rPr>
           <w:noProof/>
-          <w:lang w:val="en-US"/>
+          <w:lang w:val="en-US" w:eastAsia="en-US" w:bidi="ar-SA"/>
         </w:rPr>
         <w:drawing>
           <wp:inline distT="0" distB="0" distL="0" distR="0" wp14:anchorId="58149357" wp14:editId="28656558">
@@ -557,7 +562,7 @@
       <w:r>
         <w:rPr>
           <w:noProof/>
-          <w:lang w:val="en-US"/>
+          <w:lang w:val="en-US" w:eastAsia="en-US" w:bidi="ar-SA"/>
         </w:rPr>
         <w:drawing>
           <wp:inline distT="0" distB="0" distL="0" distR="0" wp14:anchorId="54EDBAA8" wp14:editId="3F1EA921">
@@ -602,6 +607,82 @@
           </wp:inline>
         </w:drawing>
       </w:r>
+    </w:p>
+    <w:p/>
+    <w:p>
+      <w:r>
+        <w:lastRenderedPageBreak/>
+        <w:t xml:space="preserve">Se modifica la presentación en </w:t>
+      </w:r>
+      <w:proofErr w:type="spellStart"/>
+      <w:r>
+        <w:t>power</w:t>
+      </w:r>
+      <w:proofErr w:type="spellEnd"/>
+      <w:r>
+        <w:t xml:space="preserve"> </w:t>
+      </w:r>
+      <w:proofErr w:type="spellStart"/>
+      <w:r>
+        <w:t>point</w:t>
+      </w:r>
+      <w:proofErr w:type="spellEnd"/>
+      <w:r>
+        <w:t xml:space="preserve"> y se sube los cambios.</w:t>
+      </w:r>
+    </w:p>
+    <w:p/>
+    <w:p>
+      <w:r>
+        <w:rPr>
+          <w:noProof/>
+          <w:lang w:val="en-US" w:eastAsia="en-US" w:bidi="ar-SA"/>
+        </w:rPr>
+        <w:drawing>
+          <wp:inline distT="0" distB="0" distL="0" distR="0" wp14:anchorId="2FC13717" wp14:editId="0AFF0B1A">
+            <wp:extent cx="6120130" cy="3259777"/>
+            <wp:effectExtent l="0" t="0" r="0" b="0"/>
+            <wp:docPr id="9" name="Imagen 9"/>
+            <wp:cNvGraphicFramePr>
+              <a:graphicFrameLocks xmlns:a="http://schemas.openxmlformats.org/drawingml/2006/main" noChangeAspect="1"/>
+            </wp:cNvGraphicFramePr>
+            <a:graphic xmlns:a="http://schemas.openxmlformats.org/drawingml/2006/main">
+              <a:graphicData uri="http://schemas.openxmlformats.org/drawingml/2006/picture">
+                <pic:pic xmlns:pic="http://schemas.openxmlformats.org/drawingml/2006/picture">
+                  <pic:nvPicPr>
+                    <pic:cNvPr id="1" name=""/>
+                    <pic:cNvPicPr/>
+                  </pic:nvPicPr>
+                  <pic:blipFill rotWithShape="1">
+                    <a:blip r:embed="rId12"/>
+                    <a:srcRect b="5303"/>
+                    <a:stretch/>
+                  </pic:blipFill>
+                  <pic:spPr bwMode="auto">
+                    <a:xfrm>
+                      <a:off x="0" y="0"/>
+                      <a:ext cx="6120130" cy="3259777"/>
+                    </a:xfrm>
+                    <a:prstGeom prst="rect">
+                      <a:avLst/>
+                    </a:prstGeom>
+                    <a:ln>
+                      <a:noFill/>
+                    </a:ln>
+                    <a:extLst>
+                      <a:ext uri="{53640926-AAD7-44D8-BBD7-CCE9431645EC}">
+                        <a14:shadowObscured xmlns:a14="http://schemas.microsoft.com/office/drawing/2010/main"/>
+                      </a:ext>
+                    </a:extLst>
+                  </pic:spPr>
+                </pic:pic>
+              </a:graphicData>
+            </a:graphic>
+          </wp:inline>
+        </w:drawing>
+      </w:r>
+      <w:bookmarkStart w:id="0" w:name="_GoBack"/>
+      <w:bookmarkEnd w:id="0"/>
     </w:p>
     <w:sectPr>
       <w:pgSz w:w="11906" w:h="16838"/>

</xml_diff>

<commit_message>
Se procedió a agregar un texto olvidado
</commit_message>
<xml_diff>
--- a/WriteUp20180316.docx
+++ b/WriteUp20180316.docx
@@ -1,56 +1,122 @@
 
 <file path=word/document.xml><?xml version="1.0" encoding="utf-8"?>
-<w:document xmlns:wpc="http://schemas.microsoft.com/office/word/2010/wordprocessingCanvas" xmlns:cx="http://schemas.microsoft.com/office/drawing/2014/chartex" xmlns:mc="http://schemas.openxmlformats.org/markup-compatibility/2006" xmlns:o="urn:schemas-microsoft-com:office:office" xmlns:r="http://schemas.openxmlformats.org/officeDocument/2006/relationships" xmlns:m="http://schemas.openxmlformats.org/officeDocument/2006/math" xmlns:v="urn:schemas-microsoft-com:vml" xmlns:wp14="http://schemas.microsoft.com/office/word/2010/wordprocessingDrawing" xmlns:wp="http://schemas.openxmlformats.org/drawingml/2006/wordprocessingDrawing" xmlns:w10="urn:schemas-microsoft-com:office:word" xmlns:w="http://schemas.openxmlformats.org/wordprocessingml/2006/main" xmlns:w14="http://schemas.microsoft.com/office/word/2010/wordml" xmlns:w15="http://schemas.microsoft.com/office/word/2012/wordml" xmlns:w16se="http://schemas.microsoft.com/office/word/2015/wordml/symex" xmlns:wpg="http://schemas.microsoft.com/office/word/2010/wordprocessingGroup" xmlns:wpi="http://schemas.microsoft.com/office/word/2010/wordprocessingInk" xmlns:wne="http://schemas.microsoft.com/office/word/2006/wordml" xmlns:wps="http://schemas.microsoft.com/office/word/2010/wordprocessingShape" mc:Ignorable="w14 w15 w16se wp14">
+<w:document xmlns:o="urn:schemas-microsoft-com:office:office" xmlns:r="http://schemas.openxmlformats.org/officeDocument/2006/relationships" xmlns:v="urn:schemas-microsoft-com:vml" xmlns:w="http://schemas.openxmlformats.org/wordprocessingml/2006/main" xmlns:w10="urn:schemas-microsoft-com:office:word" xmlns:wp="http://schemas.openxmlformats.org/drawingml/2006/wordprocessingDrawing" xmlns:wps="http://schemas.microsoft.com/office/word/2010/wordprocessingShape" xmlns:wpg="http://schemas.microsoft.com/office/word/2010/wordprocessingGroup" xmlns:mc="http://schemas.openxmlformats.org/markup-compatibility/2006" xmlns:wp14="http://schemas.microsoft.com/office/word/2010/wordprocessingDrawing" xmlns:w14="http://schemas.microsoft.com/office/word/2010/wordml" mc:Ignorable="w14 wp14">
   <w:body>
-    <w:p/>
-    <w:p>
-      <w:pPr>
+    <w:p>
+      <w:pPr>
+        <w:pStyle w:val="Normal"/>
+        <w:rPr/>
+      </w:pPr>
+      <w:r>
+        <w:rPr/>
+      </w:r>
+    </w:p>
+    <w:p>
+      <w:pPr>
+        <w:pStyle w:val="Normal"/>
         <w:jc w:val="center"/>
-      </w:pPr>
-      <w:r>
+        <w:rPr/>
+      </w:pPr>
+      <w:r>
+        <w:rPr/>
         <w:t>Taller 3</w:t>
       </w:r>
     </w:p>
     <w:p>
       <w:pPr>
+        <w:pStyle w:val="Normal"/>
         <w:jc w:val="center"/>
-      </w:pPr>
-    </w:p>
-    <w:p>
-      <w:r>
-        <w:t xml:space="preserve">Grupo: </w:t>
-      </w:r>
-    </w:p>
-    <w:p/>
-    <w:p>
-      <w:r>
+        <w:rPr/>
+      </w:pPr>
+      <w:r>
+        <w:rPr/>
+      </w:r>
+    </w:p>
+    <w:p>
+      <w:pPr>
+        <w:pStyle w:val="Normal"/>
+        <w:rPr/>
+      </w:pPr>
+      <w:r>
+        <w:rPr/>
+        <w:t xml:space="preserve">Grupo </w:t>
+      </w:r>
+      <w:r>
+        <w:rPr/>
+        <w:t>3</w:t>
+      </w:r>
+      <w:r>
+        <w:rPr/>
+        <w:t xml:space="preserve">: </w:t>
+      </w:r>
+    </w:p>
+    <w:p>
+      <w:pPr>
+        <w:pStyle w:val="Normal"/>
+        <w:rPr/>
+      </w:pPr>
+      <w:r>
+        <w:rPr/>
+      </w:r>
+    </w:p>
+    <w:p>
+      <w:pPr>
+        <w:pStyle w:val="Normal"/>
+        <w:rPr/>
+      </w:pPr>
+      <w:r>
+        <w:rPr/>
         <w:t>Myriam Yunga,</w:t>
       </w:r>
     </w:p>
     <w:p>
-      <w:r>
+      <w:pPr>
+        <w:pStyle w:val="Normal"/>
+        <w:rPr/>
+      </w:pPr>
+      <w:r>
+        <w:rPr/>
         <w:t>Edgar Maldonado</w:t>
       </w:r>
     </w:p>
     <w:p>
-      <w:r>
+      <w:pPr>
+        <w:pStyle w:val="Normal"/>
+        <w:rPr/>
+      </w:pPr>
+      <w:r>
+        <w:rPr/>
         <w:t>Oscar Solís.</w:t>
       </w:r>
     </w:p>
-    <w:p/>
-    <w:p>
-      <w:r>
+    <w:p>
+      <w:pPr>
+        <w:pStyle w:val="Normal"/>
+        <w:rPr/>
+      </w:pPr>
+      <w:r>
+        <w:rPr/>
+      </w:r>
+    </w:p>
+    <w:p>
+      <w:pPr>
+        <w:pStyle w:val="Normal"/>
+        <w:rPr/>
+      </w:pPr>
+      <w:r>
+        <w:rPr/>
         <w:t>Fecha: 16 de marzo del 2018</w:t>
       </w:r>
     </w:p>
     <w:p>
-      <w:r>
-        <w:rPr>
-          <w:noProof/>
-          <w:lang w:val="en-US" w:eastAsia="en-US" w:bidi="ar-SA"/>
-        </w:rPr>
+      <w:pPr>
+        <w:pStyle w:val="Normal"/>
+        <w:rPr/>
+      </w:pPr>
+      <w:r>
+        <w:rPr/>
         <w:drawing>
-          <wp:anchor distT="0" distB="0" distL="0" distR="0" simplePos="0" relativeHeight="2" behindDoc="0" locked="0" layoutInCell="1" allowOverlap="1">
+          <wp:anchor behindDoc="0" distT="0" distB="0" distL="0" distR="0" simplePos="0" locked="0" layoutInCell="1" allowOverlap="1" relativeHeight="2">
             <wp:simplePos x="0" y="0"/>
             <wp:positionH relativeFrom="column">
               <wp:posOffset>121285</wp:posOffset>
@@ -61,7 +127,7 @@
             <wp:extent cx="5699760" cy="2305050"/>
             <wp:effectExtent l="0" t="0" r="0" b="0"/>
             <wp:wrapSquare wrapText="largest"/>
-            <wp:docPr id="1" name="Imagen1"/>
+            <wp:docPr id="1" name="Imagen1" descr=""/>
             <wp:cNvGraphicFramePr>
               <a:graphicFrameLocks xmlns:a="http://schemas.openxmlformats.org/drawingml/2006/main" noChangeAspect="1"/>
             </wp:cNvGraphicFramePr>
@@ -69,14 +135,14 @@
               <a:graphicData uri="http://schemas.openxmlformats.org/drawingml/2006/picture">
                 <pic:pic xmlns:pic="http://schemas.openxmlformats.org/drawingml/2006/picture">
                   <pic:nvPicPr>
-                    <pic:cNvPr id="1" name="Imagen1"/>
+                    <pic:cNvPr id="1" name="Imagen1" descr=""/>
                     <pic:cNvPicPr>
                       <a:picLocks noChangeAspect="1" noChangeArrowheads="1"/>
                     </pic:cNvPicPr>
                   </pic:nvPicPr>
                   <pic:blipFill>
-                    <a:blip r:embed="rId4"/>
-                    <a:srcRect l="11723" t="9207" r="9769" b="34315"/>
+                    <a:blip r:embed="rId2"/>
+                    <a:srcRect l="11728" t="9207" r="9769" b="34320"/>
                     <a:stretch>
                       <a:fillRect/>
                     </a:stretch>
@@ -98,44 +164,178 @@
       </w:r>
     </w:p>
     <w:p>
-      <w:r>
-        <w:t xml:space="preserve">Se crea repositorio en el </w:t>
-      </w:r>
-      <w:proofErr w:type="spellStart"/>
-      <w:r>
-        <w:t>github</w:t>
-      </w:r>
-      <w:proofErr w:type="spellEnd"/>
-    </w:p>
-    <w:p/>
-    <w:p/>
-    <w:p/>
-    <w:p/>
-    <w:p/>
-    <w:p/>
-    <w:p/>
-    <w:p/>
-    <w:p/>
-    <w:p/>
-    <w:p/>
-    <w:p/>
-    <w:p/>
-    <w:p/>
-    <w:p/>
-    <w:p>
-      <w:r>
+      <w:pPr>
+        <w:pStyle w:val="Normal"/>
+        <w:rPr/>
+      </w:pPr>
+      <w:r>
+        <w:rPr/>
+        <w:t>Se crea repositorio en el github</w:t>
+      </w:r>
+    </w:p>
+    <w:p>
+      <w:pPr>
+        <w:pStyle w:val="Normal"/>
+        <w:rPr/>
+      </w:pPr>
+      <w:r>
+        <w:rPr/>
+      </w:r>
+    </w:p>
+    <w:p>
+      <w:pPr>
+        <w:pStyle w:val="Normal"/>
+        <w:rPr/>
+      </w:pPr>
+      <w:r>
+        <w:rPr/>
+      </w:r>
+    </w:p>
+    <w:p>
+      <w:pPr>
+        <w:pStyle w:val="Normal"/>
+        <w:rPr/>
+      </w:pPr>
+      <w:r>
+        <w:rPr/>
+      </w:r>
+    </w:p>
+    <w:p>
+      <w:pPr>
+        <w:pStyle w:val="Normal"/>
+        <w:rPr/>
+      </w:pPr>
+      <w:r>
+        <w:rPr/>
+      </w:r>
+    </w:p>
+    <w:p>
+      <w:pPr>
+        <w:pStyle w:val="Normal"/>
+        <w:rPr/>
+      </w:pPr>
+      <w:r>
+        <w:rPr/>
+      </w:r>
+    </w:p>
+    <w:p>
+      <w:pPr>
+        <w:pStyle w:val="Normal"/>
+        <w:rPr/>
+      </w:pPr>
+      <w:r>
+        <w:rPr/>
+      </w:r>
+    </w:p>
+    <w:p>
+      <w:pPr>
+        <w:pStyle w:val="Normal"/>
+        <w:rPr/>
+      </w:pPr>
+      <w:r>
+        <w:rPr/>
+      </w:r>
+    </w:p>
+    <w:p>
+      <w:pPr>
+        <w:pStyle w:val="Normal"/>
+        <w:rPr/>
+      </w:pPr>
+      <w:r>
+        <w:rPr/>
+      </w:r>
+    </w:p>
+    <w:p>
+      <w:pPr>
+        <w:pStyle w:val="Normal"/>
+        <w:rPr/>
+      </w:pPr>
+      <w:r>
+        <w:rPr/>
+      </w:r>
+    </w:p>
+    <w:p>
+      <w:pPr>
+        <w:pStyle w:val="Normal"/>
+        <w:rPr/>
+      </w:pPr>
+      <w:r>
+        <w:rPr/>
+      </w:r>
+    </w:p>
+    <w:p>
+      <w:pPr>
+        <w:pStyle w:val="Normal"/>
+        <w:rPr/>
+      </w:pPr>
+      <w:r>
+        <w:rPr/>
+      </w:r>
+    </w:p>
+    <w:p>
+      <w:pPr>
+        <w:pStyle w:val="Normal"/>
+        <w:rPr/>
+      </w:pPr>
+      <w:r>
+        <w:rPr/>
+      </w:r>
+    </w:p>
+    <w:p>
+      <w:pPr>
+        <w:pStyle w:val="Normal"/>
+        <w:rPr/>
+      </w:pPr>
+      <w:r>
+        <w:rPr/>
+      </w:r>
+    </w:p>
+    <w:p>
+      <w:pPr>
+        <w:pStyle w:val="Normal"/>
+        <w:rPr/>
+      </w:pPr>
+      <w:r>
+        <w:rPr/>
+      </w:r>
+    </w:p>
+    <w:p>
+      <w:pPr>
+        <w:pStyle w:val="Normal"/>
+        <w:rPr/>
+      </w:pPr>
+      <w:r>
+        <w:rPr/>
+      </w:r>
+    </w:p>
+    <w:p>
+      <w:pPr>
+        <w:pStyle w:val="Normal"/>
+        <w:rPr/>
+      </w:pPr>
+      <w:r>
+        <w:rPr/>
         <w:t>Se agrega a los usuarios colaboradores de este grupo:</w:t>
       </w:r>
     </w:p>
-    <w:p/>
-    <w:p>
-      <w:r>
-        <w:rPr>
-          <w:noProof/>
-          <w:lang w:val="en-US" w:eastAsia="en-US" w:bidi="ar-SA"/>
-        </w:rPr>
+    <w:p>
+      <w:pPr>
+        <w:pStyle w:val="Normal"/>
+        <w:rPr/>
+      </w:pPr>
+      <w:r>
+        <w:rPr/>
+      </w:r>
+    </w:p>
+    <w:p>
+      <w:pPr>
+        <w:pStyle w:val="Normal"/>
+        <w:rPr/>
+      </w:pPr>
+      <w:r>
+        <w:rPr/>
         <w:drawing>
-          <wp:anchor distT="0" distB="0" distL="0" distR="0" simplePos="0" relativeHeight="3" behindDoc="0" locked="0" layoutInCell="1" allowOverlap="1">
+          <wp:anchor behindDoc="0" distT="0" distB="0" distL="0" distR="0" simplePos="0" locked="0" layoutInCell="1" allowOverlap="1" relativeHeight="3">
             <wp:simplePos x="0" y="0"/>
             <wp:positionH relativeFrom="column">
               <wp:posOffset>159385</wp:posOffset>
@@ -146,7 +346,7 @@
             <wp:extent cx="5638165" cy="2244090"/>
             <wp:effectExtent l="0" t="0" r="0" b="0"/>
             <wp:wrapSquare wrapText="largest"/>
-            <wp:docPr id="2" name="Imagen2"/>
+            <wp:docPr id="2" name="Imagen2" descr=""/>
             <wp:cNvGraphicFramePr>
               <a:graphicFrameLocks xmlns:a="http://schemas.openxmlformats.org/drawingml/2006/main" noChangeAspect="1"/>
             </wp:cNvGraphicFramePr>
@@ -154,14 +354,14 @@
               <a:graphicData uri="http://schemas.openxmlformats.org/drawingml/2006/picture">
                 <pic:pic xmlns:pic="http://schemas.openxmlformats.org/drawingml/2006/picture">
                   <pic:nvPicPr>
-                    <pic:cNvPr id="2" name="Imagen2"/>
+                    <pic:cNvPr id="2" name="Imagen2" descr=""/>
                     <pic:cNvPicPr>
                       <a:picLocks noChangeAspect="1" noChangeArrowheads="1"/>
                     </pic:cNvPicPr>
                   </pic:nvPicPr>
                   <pic:blipFill>
-                    <a:blip r:embed="rId5"/>
-                    <a:srcRect l="10862" t="16225" r="10552" b="28125"/>
+                    <a:blip r:embed="rId3"/>
+                    <a:srcRect l="10862" t="16225" r="10552" b="28134"/>
                     <a:stretch>
                       <a:fillRect/>
                     </a:stretch>
@@ -182,52 +382,206 @@
         </w:drawing>
       </w:r>
     </w:p>
-    <w:p/>
-    <w:p/>
-    <w:p/>
-    <w:p/>
-    <w:p/>
-    <w:p/>
-    <w:p/>
-    <w:p/>
-    <w:p/>
-    <w:p/>
-    <w:p/>
-    <w:p/>
-    <w:p/>
-    <w:p>
-      <w:r>
+    <w:p>
+      <w:pPr>
+        <w:pStyle w:val="Normal"/>
+        <w:rPr/>
+      </w:pPr>
+      <w:r>
+        <w:rPr/>
+      </w:r>
+    </w:p>
+    <w:p>
+      <w:pPr>
+        <w:pStyle w:val="Normal"/>
+        <w:rPr/>
+      </w:pPr>
+      <w:r>
+        <w:rPr/>
+      </w:r>
+    </w:p>
+    <w:p>
+      <w:pPr>
+        <w:pStyle w:val="Normal"/>
+        <w:rPr/>
+      </w:pPr>
+      <w:r>
+        <w:rPr/>
+      </w:r>
+    </w:p>
+    <w:p>
+      <w:pPr>
+        <w:pStyle w:val="Normal"/>
+        <w:rPr/>
+      </w:pPr>
+      <w:r>
+        <w:rPr/>
+      </w:r>
+    </w:p>
+    <w:p>
+      <w:pPr>
+        <w:pStyle w:val="Normal"/>
+        <w:rPr/>
+      </w:pPr>
+      <w:r>
+        <w:rPr/>
+      </w:r>
+    </w:p>
+    <w:p>
+      <w:pPr>
+        <w:pStyle w:val="Normal"/>
+        <w:rPr/>
+      </w:pPr>
+      <w:r>
+        <w:rPr/>
+      </w:r>
+    </w:p>
+    <w:p>
+      <w:pPr>
+        <w:pStyle w:val="Normal"/>
+        <w:rPr/>
+      </w:pPr>
+      <w:r>
+        <w:rPr/>
+      </w:r>
+    </w:p>
+    <w:p>
+      <w:pPr>
+        <w:pStyle w:val="Normal"/>
+        <w:rPr/>
+      </w:pPr>
+      <w:r>
+        <w:rPr/>
+      </w:r>
+    </w:p>
+    <w:p>
+      <w:pPr>
+        <w:pStyle w:val="Normal"/>
+        <w:rPr/>
+      </w:pPr>
+      <w:r>
+        <w:rPr/>
+      </w:r>
+    </w:p>
+    <w:p>
+      <w:pPr>
+        <w:pStyle w:val="Normal"/>
+        <w:rPr/>
+      </w:pPr>
+      <w:r>
+        <w:rPr/>
+      </w:r>
+    </w:p>
+    <w:p>
+      <w:pPr>
+        <w:pStyle w:val="Normal"/>
+        <w:rPr/>
+      </w:pPr>
+      <w:r>
+        <w:rPr/>
+      </w:r>
+    </w:p>
+    <w:p>
+      <w:pPr>
+        <w:pStyle w:val="Normal"/>
+        <w:rPr/>
+      </w:pPr>
+      <w:r>
+        <w:rPr/>
+      </w:r>
+    </w:p>
+    <w:p>
+      <w:pPr>
+        <w:pStyle w:val="Normal"/>
+        <w:rPr/>
+      </w:pPr>
+      <w:r>
+        <w:rPr/>
+      </w:r>
+    </w:p>
+    <w:p>
+      <w:pPr>
+        <w:pStyle w:val="Normal"/>
+        <w:rPr/>
+      </w:pPr>
+      <w:r>
+        <w:rPr/>
         <w:t>Se clona el repositorio.</w:t>
       </w:r>
     </w:p>
-    <w:p/>
-    <w:p>
-      <w:r>
-        <w:t xml:space="preserve">Con un cliente grafico para </w:t>
-      </w:r>
-      <w:proofErr w:type="spellStart"/>
-      <w:r>
-        <w:t>git</w:t>
-      </w:r>
-      <w:proofErr w:type="spellEnd"/>
-      <w:r>
-        <w:t>.</w:t>
-      </w:r>
-    </w:p>
-    <w:p/>
-    <w:p/>
-    <w:p/>
-    <w:p/>
-    <w:p/>
-    <w:p>
-      <w:r>
-        <w:rPr>
-          <w:noProof/>
-          <w:lang w:val="en-US" w:eastAsia="en-US" w:bidi="ar-SA"/>
-        </w:rPr>
-        <w:lastRenderedPageBreak/>
+    <w:p>
+      <w:pPr>
+        <w:pStyle w:val="Normal"/>
+        <w:rPr/>
+      </w:pPr>
+      <w:r>
+        <w:rPr/>
+      </w:r>
+    </w:p>
+    <w:p>
+      <w:pPr>
+        <w:pStyle w:val="Normal"/>
+        <w:rPr/>
+      </w:pPr>
+      <w:r>
+        <w:rPr/>
+        <w:t>Con un cliente grafico para git.</w:t>
+      </w:r>
+    </w:p>
+    <w:p>
+      <w:pPr>
+        <w:pStyle w:val="Normal"/>
+        <w:rPr/>
+      </w:pPr>
+      <w:r>
+        <w:rPr/>
+      </w:r>
+    </w:p>
+    <w:p>
+      <w:pPr>
+        <w:pStyle w:val="Normal"/>
+        <w:rPr/>
+      </w:pPr>
+      <w:r>
+        <w:rPr/>
+      </w:r>
+    </w:p>
+    <w:p>
+      <w:pPr>
+        <w:pStyle w:val="Normal"/>
+        <w:rPr/>
+      </w:pPr>
+      <w:r>
+        <w:rPr/>
+      </w:r>
+    </w:p>
+    <w:p>
+      <w:pPr>
+        <w:pStyle w:val="Normal"/>
+        <w:rPr/>
+      </w:pPr>
+      <w:r>
+        <w:rPr/>
+      </w:r>
+    </w:p>
+    <w:p>
+      <w:pPr>
+        <w:pStyle w:val="Normal"/>
+        <w:rPr/>
+      </w:pPr>
+      <w:r>
+        <w:rPr/>
+      </w:r>
+    </w:p>
+    <w:p>
+      <w:pPr>
+        <w:pStyle w:val="Normal"/>
+        <w:rPr/>
+      </w:pPr>
+      <w:r>
+        <w:rPr/>
         <w:drawing>
-          <wp:anchor distT="0" distB="0" distL="0" distR="0" simplePos="0" relativeHeight="4" behindDoc="0" locked="0" layoutInCell="1" allowOverlap="1">
+          <wp:anchor behindDoc="0" distT="0" distB="0" distL="0" distR="0" simplePos="0" locked="0" layoutInCell="1" allowOverlap="1" relativeHeight="4">
             <wp:simplePos x="0" y="0"/>
             <wp:positionH relativeFrom="column">
               <wp:posOffset>73660</wp:posOffset>
@@ -238,7 +592,7 @@
             <wp:extent cx="5838190" cy="2894965"/>
             <wp:effectExtent l="0" t="0" r="0" b="0"/>
             <wp:wrapSquare wrapText="largest"/>
-            <wp:docPr id="3" name="Imagen3"/>
+            <wp:docPr id="3" name="Imagen3" descr=""/>
             <wp:cNvGraphicFramePr>
               <a:graphicFrameLocks xmlns:a="http://schemas.openxmlformats.org/drawingml/2006/main" noChangeAspect="1"/>
             </wp:cNvGraphicFramePr>
@@ -246,14 +600,14 @@
               <a:graphicData uri="http://schemas.openxmlformats.org/drawingml/2006/picture">
                 <pic:pic xmlns:pic="http://schemas.openxmlformats.org/drawingml/2006/picture">
                   <pic:nvPicPr>
-                    <pic:cNvPr id="3" name="Imagen3"/>
+                    <pic:cNvPr id="3" name="Imagen3" descr=""/>
                     <pic:cNvPicPr>
                       <a:picLocks noChangeAspect="1" noChangeArrowheads="1"/>
                     </pic:cNvPicPr>
                   </pic:nvPicPr>
                   <pic:blipFill>
-                    <a:blip r:embed="rId6"/>
-                    <a:srcRect l="1209" r="6812" b="18877"/>
+                    <a:blip r:embed="rId4"/>
+                    <a:srcRect l="1209" t="0" r="6812" b="18877"/>
                     <a:stretch>
                       <a:fillRect/>
                     </a:stretch>
@@ -275,36 +629,73 @@
       </w:r>
     </w:p>
     <w:p>
-      <w:r>
-        <w:t>Se procede a crear los archivo</w:t>
-      </w:r>
-      <w:r>
-        <w:t>s</w:t>
-      </w:r>
-      <w:r>
-        <w:t xml:space="preserve"> en el repositorio para irlos agregando.</w:t>
-      </w:r>
-    </w:p>
-    <w:p/>
-    <w:p/>
-    <w:p/>
-    <w:p>
-      <w:r>
+      <w:pPr>
+        <w:pStyle w:val="Normal"/>
+        <w:rPr/>
+      </w:pPr>
+      <w:r>
+        <w:rPr/>
+        <w:t>Se procede a crear los archivos en el repositorio para irlos agregando.</w:t>
+      </w:r>
+    </w:p>
+    <w:p>
+      <w:pPr>
+        <w:pStyle w:val="Normal"/>
+        <w:rPr/>
+      </w:pPr>
+      <w:r>
+        <w:rPr/>
+      </w:r>
+    </w:p>
+    <w:p>
+      <w:pPr>
+        <w:pStyle w:val="Normal"/>
+        <w:rPr/>
+      </w:pPr>
+      <w:r>
+        <w:rPr/>
+      </w:r>
+    </w:p>
+    <w:p>
+      <w:pPr>
+        <w:pStyle w:val="Normal"/>
+        <w:rPr/>
+      </w:pPr>
+      <w:r>
+        <w:rPr/>
+      </w:r>
+    </w:p>
+    <w:p>
+      <w:pPr>
+        <w:pStyle w:val="Normal"/>
+        <w:rPr/>
+      </w:pPr>
+      <w:r>
+        <w:rPr/>
         <w:t>Se acepta la invitación a colaborar</w:t>
       </w:r>
     </w:p>
-    <w:p/>
-    <w:p>
-      <w:r>
-        <w:rPr>
-          <w:noProof/>
-          <w:lang w:val="en-US" w:eastAsia="en-US" w:bidi="ar-SA"/>
-        </w:rPr>
+    <w:p>
+      <w:pPr>
+        <w:pStyle w:val="Normal"/>
+        <w:rPr/>
+      </w:pPr>
+      <w:r>
+        <w:rPr/>
+      </w:r>
+    </w:p>
+    <w:p>
+      <w:pPr>
+        <w:pStyle w:val="Normal"/>
+        <w:rPr/>
+      </w:pPr>
+      <w:r>
+        <w:rPr/>
         <w:drawing>
-          <wp:inline distT="0" distB="0" distL="0" distR="0" wp14:anchorId="784F929E" wp14:editId="1FB89E94">
-            <wp:extent cx="5250519" cy="1711757"/>
-            <wp:effectExtent l="0" t="0" r="7620" b="3175"/>
-            <wp:docPr id="4" name="Imagen 4"/>
+          <wp:inline distT="0" distB="3175" distL="0" distR="7620">
+            <wp:extent cx="5250815" cy="1711960"/>
+            <wp:effectExtent l="0" t="0" r="0" b="0"/>
+            <wp:docPr id="4" name="Imagen 4" descr=""/>
             <wp:cNvGraphicFramePr>
               <a:graphicFrameLocks xmlns:a="http://schemas.openxmlformats.org/drawingml/2006/main" noChangeAspect="1"/>
             </wp:cNvGraphicFramePr>
@@ -312,30 +703,26 @@
               <a:graphicData uri="http://schemas.openxmlformats.org/drawingml/2006/picture">
                 <pic:pic xmlns:pic="http://schemas.openxmlformats.org/drawingml/2006/picture">
                   <pic:nvPicPr>
-                    <pic:cNvPr id="1" name=""/>
-                    <pic:cNvPicPr/>
+                    <pic:cNvPr id="4" name="Imagen 4" descr=""/>
+                    <pic:cNvPicPr>
+                      <a:picLocks noChangeAspect="1" noChangeArrowheads="1"/>
+                    </pic:cNvPicPr>
                   </pic:nvPicPr>
-                  <pic:blipFill rotWithShape="1">
-                    <a:blip r:embed="rId7"/>
-                    <a:srcRect t="13485" r="2736" b="30148"/>
-                    <a:stretch/>
+                  <pic:blipFill>
+                    <a:blip r:embed="rId5"/>
+                    <a:srcRect l="0" t="13488" r="2737" b="30155"/>
+                    <a:stretch>
+                      <a:fillRect/>
+                    </a:stretch>
                   </pic:blipFill>
                   <pic:spPr bwMode="auto">
                     <a:xfrm>
                       <a:off x="0" y="0"/>
-                      <a:ext cx="5252313" cy="1712342"/>
+                      <a:ext cx="5250815" cy="1711960"/>
                     </a:xfrm>
                     <a:prstGeom prst="rect">
                       <a:avLst/>
                     </a:prstGeom>
-                    <a:ln>
-                      <a:noFill/>
-                    </a:ln>
-                    <a:extLst>
-                      <a:ext uri="{53640926-AAD7-44D8-BBD7-CCE9431645EC}">
-                        <a14:shadowObscured xmlns:a14="http://schemas.microsoft.com/office/drawing/2010/main"/>
-                      </a:ext>
-                    </a:extLst>
                   </pic:spPr>
                 </pic:pic>
               </a:graphicData>
@@ -345,24 +732,28 @@
       </w:r>
     </w:p>
     <w:p>
-      <w:r>
+      <w:pPr>
+        <w:pStyle w:val="Normal"/>
+        <w:rPr/>
+      </w:pPr>
+      <w:r>
+        <w:rPr/>
         <w:t>Se visualiza el repositorio.</w:t>
       </w:r>
     </w:p>
     <w:p>
       <w:pPr>
+        <w:pStyle w:val="Normal"/>
         <w:jc w:val="center"/>
-      </w:pPr>
-      <w:r>
-        <w:rPr>
-          <w:noProof/>
-          <w:lang w:val="en-US" w:eastAsia="en-US" w:bidi="ar-SA"/>
-        </w:rPr>
+        <w:rPr/>
+      </w:pPr>
+      <w:r>
+        <w:rPr/>
         <w:drawing>
-          <wp:inline distT="0" distB="0" distL="0" distR="0" wp14:anchorId="08A84BE4" wp14:editId="3B741F2D">
-            <wp:extent cx="5237683" cy="3156292"/>
-            <wp:effectExtent l="0" t="0" r="1270" b="6350"/>
-            <wp:docPr id="5" name="Imagen 5"/>
+          <wp:inline distT="0" distB="6350" distL="0" distR="1270">
+            <wp:extent cx="5237480" cy="3155950"/>
+            <wp:effectExtent l="0" t="0" r="0" b="0"/>
+            <wp:docPr id="5" name="Imagen 5" descr=""/>
             <wp:cNvGraphicFramePr>
               <a:graphicFrameLocks xmlns:a="http://schemas.openxmlformats.org/drawingml/2006/main" noChangeAspect="1"/>
             </wp:cNvGraphicFramePr>
@@ -370,30 +761,26 @@
               <a:graphicData uri="http://schemas.openxmlformats.org/drawingml/2006/picture">
                 <pic:pic xmlns:pic="http://schemas.openxmlformats.org/drawingml/2006/picture">
                   <pic:nvPicPr>
-                    <pic:cNvPr id="1" name=""/>
-                    <pic:cNvPicPr/>
+                    <pic:cNvPr id="5" name="Imagen 5" descr=""/>
+                    <pic:cNvPicPr>
+                      <a:picLocks noChangeAspect="1" noChangeArrowheads="1"/>
+                    </pic:cNvPicPr>
                   </pic:nvPicPr>
-                  <pic:blipFill rotWithShape="1">
-                    <a:blip r:embed="rId8"/>
-                    <a:srcRect l="14496" t="4576" r="18585" b="16441"/>
-                    <a:stretch/>
+                  <pic:blipFill>
+                    <a:blip r:embed="rId6"/>
+                    <a:srcRect l="14496" t="4577" r="18588" b="16444"/>
+                    <a:stretch>
+                      <a:fillRect/>
+                    </a:stretch>
                   </pic:blipFill>
                   <pic:spPr bwMode="auto">
                     <a:xfrm>
                       <a:off x="0" y="0"/>
-                      <a:ext cx="5249337" cy="3163315"/>
+                      <a:ext cx="5237480" cy="3155950"/>
                     </a:xfrm>
                     <a:prstGeom prst="rect">
                       <a:avLst/>
                     </a:prstGeom>
-                    <a:ln>
-                      <a:noFill/>
-                    </a:ln>
-                    <a:extLst>
-                      <a:ext uri="{53640926-AAD7-44D8-BBD7-CCE9431645EC}">
-                        <a14:shadowObscured xmlns:a14="http://schemas.microsoft.com/office/drawing/2010/main"/>
-                      </a:ext>
-                    </a:extLst>
                   </pic:spPr>
                 </pic:pic>
               </a:graphicData>
@@ -403,31 +790,36 @@
       </w:r>
     </w:p>
     <w:p>
-      <w:r>
-        <w:lastRenderedPageBreak/>
-        <w:t xml:space="preserve">Se clona el repositorio desde </w:t>
-      </w:r>
-      <w:proofErr w:type="spellStart"/>
-      <w:r>
-        <w:t>SourceTree</w:t>
-      </w:r>
-      <w:proofErr w:type="spellEnd"/>
-      <w:r>
-        <w:t>.</w:t>
-      </w:r>
-    </w:p>
-    <w:p/>
-    <w:p>
-      <w:r>
-        <w:rPr>
-          <w:noProof/>
-          <w:lang w:val="en-US" w:eastAsia="en-US" w:bidi="ar-SA"/>
-        </w:rPr>
+      <w:pPr>
+        <w:pStyle w:val="Normal"/>
+        <w:rPr/>
+      </w:pPr>
+      <w:r>
+        <w:rPr/>
+        <w:t>Se clona el repositorio desde SourceTree.</w:t>
+      </w:r>
+    </w:p>
+    <w:p>
+      <w:pPr>
+        <w:pStyle w:val="Normal"/>
+        <w:rPr/>
+      </w:pPr>
+      <w:r>
+        <w:rPr/>
+      </w:r>
+    </w:p>
+    <w:p>
+      <w:pPr>
+        <w:pStyle w:val="Normal"/>
+        <w:rPr/>
+      </w:pPr>
+      <w:r>
+        <w:rPr/>
         <w:drawing>
-          <wp:inline distT="0" distB="0" distL="0" distR="0" wp14:anchorId="70DCE7C6" wp14:editId="65B47C61">
-            <wp:extent cx="4835347" cy="1828800"/>
-            <wp:effectExtent l="0" t="0" r="3810" b="0"/>
-            <wp:docPr id="6" name="Imagen 6"/>
+          <wp:inline distT="0" distB="0" distL="0" distR="3810">
+            <wp:extent cx="4835525" cy="1828800"/>
+            <wp:effectExtent l="0" t="0" r="0" b="0"/>
+            <wp:docPr id="6" name="Imagen 6" descr=""/>
             <wp:cNvGraphicFramePr>
               <a:graphicFrameLocks xmlns:a="http://schemas.openxmlformats.org/drawingml/2006/main" noChangeAspect="1"/>
             </wp:cNvGraphicFramePr>
@@ -435,30 +827,26 @@
               <a:graphicData uri="http://schemas.openxmlformats.org/drawingml/2006/picture">
                 <pic:pic xmlns:pic="http://schemas.openxmlformats.org/drawingml/2006/picture">
                   <pic:nvPicPr>
-                    <pic:cNvPr id="1" name=""/>
-                    <pic:cNvPicPr/>
+                    <pic:cNvPr id="6" name="Imagen 6" descr=""/>
+                    <pic:cNvPicPr>
+                      <a:picLocks noChangeAspect="1" noChangeArrowheads="1"/>
+                    </pic:cNvPicPr>
                   </pic:nvPicPr>
-                  <pic:blipFill rotWithShape="1">
-                    <a:blip r:embed="rId9"/>
-                    <a:srcRect r="10457" b="39800"/>
-                    <a:stretch/>
+                  <pic:blipFill>
+                    <a:blip r:embed="rId7"/>
+                    <a:srcRect l="0" t="0" r="10457" b="39805"/>
+                    <a:stretch>
+                      <a:fillRect/>
+                    </a:stretch>
                   </pic:blipFill>
                   <pic:spPr bwMode="auto">
                     <a:xfrm>
                       <a:off x="0" y="0"/>
-                      <a:ext cx="4835347" cy="1828800"/>
+                      <a:ext cx="4835525" cy="1828800"/>
                     </a:xfrm>
                     <a:prstGeom prst="rect">
                       <a:avLst/>
                     </a:prstGeom>
-                    <a:ln>
-                      <a:noFill/>
-                    </a:ln>
-                    <a:extLst>
-                      <a:ext uri="{53640926-AAD7-44D8-BBD7-CCE9431645EC}">
-                        <a14:shadowObscured xmlns:a14="http://schemas.microsoft.com/office/drawing/2010/main"/>
-                      </a:ext>
-                    </a:extLst>
                   </pic:spPr>
                 </pic:pic>
               </a:graphicData>
@@ -468,42 +856,45 @@
       </w:r>
     </w:p>
     <w:p>
-      <w:r>
-        <w:t>Se c</w:t>
-      </w:r>
-      <w:r>
-        <w:t>rea el documento para la tarea (</w:t>
-      </w:r>
-      <w:proofErr w:type="spellStart"/>
-      <w:r>
-        <w:t>commit</w:t>
-      </w:r>
-      <w:proofErr w:type="spellEnd"/>
-      <w:r>
-        <w:t xml:space="preserve"> y </w:t>
-      </w:r>
-      <w:proofErr w:type="spellStart"/>
-      <w:r>
-        <w:t>push</w:t>
-      </w:r>
-      <w:proofErr w:type="spellEnd"/>
-      <w:r>
-        <w:t>).</w:t>
-      </w:r>
-    </w:p>
-    <w:p/>
-    <w:p/>
-    <w:p>
-      <w:r>
-        <w:rPr>
-          <w:noProof/>
-          <w:lang w:val="en-US" w:eastAsia="en-US" w:bidi="ar-SA"/>
-        </w:rPr>
+      <w:pPr>
+        <w:pStyle w:val="Normal"/>
+        <w:rPr/>
+      </w:pPr>
+      <w:r>
+        <w:rPr/>
+        <w:t>Se crea el documento para la tarea (commit y push).</w:t>
+      </w:r>
+    </w:p>
+    <w:p>
+      <w:pPr>
+        <w:pStyle w:val="Normal"/>
+        <w:rPr/>
+      </w:pPr>
+      <w:r>
+        <w:rPr/>
+      </w:r>
+    </w:p>
+    <w:p>
+      <w:pPr>
+        <w:pStyle w:val="Normal"/>
+        <w:rPr/>
+      </w:pPr>
+      <w:r>
+        <w:rPr/>
+      </w:r>
+    </w:p>
+    <w:p>
+      <w:pPr>
+        <w:pStyle w:val="Normal"/>
+        <w:rPr/>
+      </w:pPr>
+      <w:r>
+        <w:rPr/>
         <w:drawing>
-          <wp:inline distT="0" distB="0" distL="0" distR="0" wp14:anchorId="58149357" wp14:editId="28656558">
-            <wp:extent cx="5400040" cy="2896819"/>
+          <wp:inline distT="0" distB="0" distL="0" distR="0">
+            <wp:extent cx="5400040" cy="2896870"/>
             <wp:effectExtent l="0" t="0" r="0" b="0"/>
-            <wp:docPr id="7" name="Imagen 7"/>
+            <wp:docPr id="7" name="Imagen 7" descr=""/>
             <wp:cNvGraphicFramePr>
               <a:graphicFrameLocks xmlns:a="http://schemas.openxmlformats.org/drawingml/2006/main" noChangeAspect="1"/>
             </wp:cNvGraphicFramePr>
@@ -511,30 +902,26 @@
               <a:graphicData uri="http://schemas.openxmlformats.org/drawingml/2006/picture">
                 <pic:pic xmlns:pic="http://schemas.openxmlformats.org/drawingml/2006/picture">
                   <pic:nvPicPr>
-                    <pic:cNvPr id="1" name=""/>
-                    <pic:cNvPicPr/>
+                    <pic:cNvPr id="7" name="Imagen 7" descr=""/>
+                    <pic:cNvPicPr>
+                      <a:picLocks noChangeAspect="1" noChangeArrowheads="1"/>
+                    </pic:cNvPicPr>
                   </pic:nvPicPr>
-                  <pic:blipFill rotWithShape="1">
-                    <a:blip r:embed="rId10"/>
-                    <a:srcRect b="4642"/>
-                    <a:stretch/>
+                  <pic:blipFill>
+                    <a:blip r:embed="rId8"/>
+                    <a:srcRect l="0" t="0" r="0" b="4644"/>
+                    <a:stretch>
+                      <a:fillRect/>
+                    </a:stretch>
                   </pic:blipFill>
                   <pic:spPr bwMode="auto">
                     <a:xfrm>
                       <a:off x="0" y="0"/>
-                      <a:ext cx="5400040" cy="2896819"/>
+                      <a:ext cx="5400040" cy="2896870"/>
                     </a:xfrm>
                     <a:prstGeom prst="rect">
                       <a:avLst/>
                     </a:prstGeom>
-                    <a:ln>
-                      <a:noFill/>
-                    </a:ln>
-                    <a:extLst>
-                      <a:ext uri="{53640926-AAD7-44D8-BBD7-CCE9431645EC}">
-                        <a14:shadowObscured xmlns:a14="http://schemas.microsoft.com/office/drawing/2010/main"/>
-                      </a:ext>
-                    </a:extLst>
                   </pic:spPr>
                 </pic:pic>
               </a:graphicData>
@@ -543,32 +930,46 @@
         </w:drawing>
       </w:r>
     </w:p>
-    <w:p/>
-    <w:p>
-      <w:r>
-        <w:t xml:space="preserve">Se hace cambios en el documento y se agrega las ventajas y desventajas de </w:t>
-      </w:r>
-      <w:proofErr w:type="spellStart"/>
-      <w:r>
-        <w:t>NoSql</w:t>
-      </w:r>
-      <w:proofErr w:type="spellEnd"/>
-      <w:r>
-        <w:t>.</w:t>
-      </w:r>
-    </w:p>
-    <w:p/>
-    <w:p>
-      <w:r>
-        <w:rPr>
-          <w:noProof/>
-          <w:lang w:val="en-US" w:eastAsia="en-US" w:bidi="ar-SA"/>
-        </w:rPr>
+    <w:p>
+      <w:pPr>
+        <w:pStyle w:val="Normal"/>
+        <w:rPr/>
+      </w:pPr>
+      <w:r>
+        <w:rPr/>
+      </w:r>
+    </w:p>
+    <w:p>
+      <w:pPr>
+        <w:pStyle w:val="Normal"/>
+        <w:rPr/>
+      </w:pPr>
+      <w:r>
+        <w:rPr/>
+        <w:t>Se hace cambios en el documento y se agrega las ventajas y desventajas de NoSql.</w:t>
+      </w:r>
+    </w:p>
+    <w:p>
+      <w:pPr>
+        <w:pStyle w:val="Normal"/>
+        <w:rPr/>
+      </w:pPr>
+      <w:r>
+        <w:rPr/>
+      </w:r>
+    </w:p>
+    <w:p>
+      <w:pPr>
+        <w:pStyle w:val="Normal"/>
+        <w:rPr/>
+      </w:pPr>
+      <w:r>
+        <w:rPr/>
         <w:drawing>
-          <wp:inline distT="0" distB="0" distL="0" distR="0" wp14:anchorId="54EDBAA8" wp14:editId="3F1EA921">
-            <wp:extent cx="5400040" cy="2874873"/>
-            <wp:effectExtent l="0" t="0" r="0" b="1905"/>
-            <wp:docPr id="8" name="Imagen 8"/>
+          <wp:inline distT="0" distB="1905" distL="0" distR="0">
+            <wp:extent cx="5400040" cy="2874645"/>
+            <wp:effectExtent l="0" t="0" r="0" b="0"/>
+            <wp:docPr id="8" name="Imagen 8" descr=""/>
             <wp:cNvGraphicFramePr>
               <a:graphicFrameLocks xmlns:a="http://schemas.openxmlformats.org/drawingml/2006/main" noChangeAspect="1"/>
             </wp:cNvGraphicFramePr>
@@ -576,30 +977,26 @@
               <a:graphicData uri="http://schemas.openxmlformats.org/drawingml/2006/picture">
                 <pic:pic xmlns:pic="http://schemas.openxmlformats.org/drawingml/2006/picture">
                   <pic:nvPicPr>
-                    <pic:cNvPr id="1" name=""/>
-                    <pic:cNvPicPr/>
+                    <pic:cNvPr id="8" name="Imagen 8" descr=""/>
+                    <pic:cNvPicPr>
+                      <a:picLocks noChangeAspect="1" noChangeArrowheads="1"/>
+                    </pic:cNvPicPr>
                   </pic:nvPicPr>
-                  <pic:blipFill rotWithShape="1">
-                    <a:blip r:embed="rId11"/>
-                    <a:srcRect b="5364"/>
-                    <a:stretch/>
+                  <pic:blipFill>
+                    <a:blip r:embed="rId9"/>
+                    <a:srcRect l="0" t="0" r="0" b="5362"/>
+                    <a:stretch>
+                      <a:fillRect/>
+                    </a:stretch>
                   </pic:blipFill>
                   <pic:spPr bwMode="auto">
                     <a:xfrm>
                       <a:off x="0" y="0"/>
-                      <a:ext cx="5400040" cy="2874873"/>
+                      <a:ext cx="5400040" cy="2874645"/>
                     </a:xfrm>
                     <a:prstGeom prst="rect">
                       <a:avLst/>
                     </a:prstGeom>
-                    <a:ln>
-                      <a:noFill/>
-                    </a:ln>
-                    <a:extLst>
-                      <a:ext uri="{53640926-AAD7-44D8-BBD7-CCE9431645EC}">
-                        <a14:shadowObscured xmlns:a14="http://schemas.microsoft.com/office/drawing/2010/main"/>
-                      </a:ext>
-                    </a:extLst>
                   </pic:spPr>
                 </pic:pic>
               </a:graphicData>
@@ -608,41 +1005,46 @@
         </w:drawing>
       </w:r>
     </w:p>
-    <w:p/>
-    <w:p>
-      <w:r>
-        <w:lastRenderedPageBreak/>
-        <w:t xml:space="preserve">Se modifica la presentación en </w:t>
-      </w:r>
-      <w:proofErr w:type="spellStart"/>
-      <w:r>
-        <w:t>power</w:t>
-      </w:r>
-      <w:proofErr w:type="spellEnd"/>
-      <w:r>
-        <w:t xml:space="preserve"> </w:t>
-      </w:r>
-      <w:proofErr w:type="spellStart"/>
-      <w:r>
-        <w:t>point</w:t>
-      </w:r>
-      <w:proofErr w:type="spellEnd"/>
-      <w:r>
-        <w:t xml:space="preserve"> y se sube los cambios.</w:t>
-      </w:r>
-    </w:p>
-    <w:p/>
-    <w:p>
-      <w:r>
-        <w:rPr>
-          <w:noProof/>
-          <w:lang w:val="en-US" w:eastAsia="en-US" w:bidi="ar-SA"/>
-        </w:rPr>
+    <w:p>
+      <w:pPr>
+        <w:pStyle w:val="Normal"/>
+        <w:rPr/>
+      </w:pPr>
+      <w:r>
+        <w:rPr/>
+      </w:r>
+    </w:p>
+    <w:p>
+      <w:pPr>
+        <w:pStyle w:val="Normal"/>
+        <w:rPr/>
+      </w:pPr>
+      <w:r>
+        <w:rPr/>
+        <w:t>Se modifica la presentación en power point y se sube los cambios.</w:t>
+      </w:r>
+    </w:p>
+    <w:p>
+      <w:pPr>
+        <w:pStyle w:val="Normal"/>
+        <w:rPr/>
+      </w:pPr>
+      <w:r>
+        <w:rPr/>
+      </w:r>
+    </w:p>
+    <w:p>
+      <w:pPr>
+        <w:pStyle w:val="Normal"/>
+        <w:rPr/>
+      </w:pPr>
+      <w:r>
+        <w:rPr/>
         <w:drawing>
-          <wp:inline distT="0" distB="0" distL="0" distR="0" wp14:anchorId="2FC13717" wp14:editId="0AFF0B1A">
-            <wp:extent cx="6120130" cy="3259777"/>
+          <wp:inline distT="0" distB="0" distL="0" distR="0">
+            <wp:extent cx="6120130" cy="3260090"/>
             <wp:effectExtent l="0" t="0" r="0" b="0"/>
-            <wp:docPr id="9" name="Imagen 9"/>
+            <wp:docPr id="9" name="Imagen 9" descr=""/>
             <wp:cNvGraphicFramePr>
               <a:graphicFrameLocks xmlns:a="http://schemas.openxmlformats.org/drawingml/2006/main" noChangeAspect="1"/>
             </wp:cNvGraphicFramePr>
@@ -650,30 +1052,26 @@
               <a:graphicData uri="http://schemas.openxmlformats.org/drawingml/2006/picture">
                 <pic:pic xmlns:pic="http://schemas.openxmlformats.org/drawingml/2006/picture">
                   <pic:nvPicPr>
-                    <pic:cNvPr id="1" name=""/>
-                    <pic:cNvPicPr/>
+                    <pic:cNvPr id="9" name="Imagen 9" descr=""/>
+                    <pic:cNvPicPr>
+                      <a:picLocks noChangeAspect="1" noChangeArrowheads="1"/>
+                    </pic:cNvPicPr>
                   </pic:nvPicPr>
-                  <pic:blipFill rotWithShape="1">
-                    <a:blip r:embed="rId12"/>
-                    <a:srcRect b="5303"/>
-                    <a:stretch/>
+                  <pic:blipFill>
+                    <a:blip r:embed="rId10"/>
+                    <a:srcRect l="0" t="0" r="0" b="5303"/>
+                    <a:stretch>
+                      <a:fillRect/>
+                    </a:stretch>
                   </pic:blipFill>
                   <pic:spPr bwMode="auto">
                     <a:xfrm>
                       <a:off x="0" y="0"/>
-                      <a:ext cx="6120130" cy="3259777"/>
+                      <a:ext cx="6120130" cy="3260090"/>
                     </a:xfrm>
                     <a:prstGeom prst="rect">
                       <a:avLst/>
                     </a:prstGeom>
-                    <a:ln>
-                      <a:noFill/>
-                    </a:ln>
-                    <a:extLst>
-                      <a:ext uri="{53640926-AAD7-44D8-BBD7-CCE9431645EC}">
-                        <a14:shadowObscured xmlns:a14="http://schemas.microsoft.com/office/drawing/2010/main"/>
-                      </a:ext>
-                    </a:extLst>
                   </pic:spPr>
                 </pic:pic>
               </a:graphicData>
@@ -681,44 +1079,47 @@
           </wp:inline>
         </w:drawing>
       </w:r>
-      <w:bookmarkStart w:id="0" w:name="_GoBack"/>
-      <w:bookmarkEnd w:id="0"/>
     </w:p>
     <w:sectPr>
+      <w:type w:val="nextPage"/>
       <w:pgSz w:w="11906" w:h="16838"/>
-      <w:pgMar w:top="1134" w:right="1134" w:bottom="1134" w:left="1134" w:header="0" w:footer="0" w:gutter="0"/>
-      <w:cols w:space="720"/>
-      <w:formProt w:val="0"/>
+      <w:pgMar w:left="1134" w:right="1134" w:header="0" w:top="1134" w:footer="0" w:bottom="1134" w:gutter="0"/>
+      <w:pgNumType w:fmt="decimal"/>
+      <w:formProt w:val="false"/>
+      <w:textDirection w:val="lrTb"/>
+      <w:docGrid w:type="default" w:linePitch="100" w:charSpace="0"/>
     </w:sectPr>
   </w:body>
 </w:document>
 </file>
 
 <file path=word/styles.xml><?xml version="1.0" encoding="utf-8"?>
-<w:styles xmlns:mc="http://schemas.openxmlformats.org/markup-compatibility/2006" xmlns:r="http://schemas.openxmlformats.org/officeDocument/2006/relationships" xmlns:w="http://schemas.openxmlformats.org/wordprocessingml/2006/main" xmlns:w14="http://schemas.microsoft.com/office/word/2010/wordml" xmlns:w15="http://schemas.microsoft.com/office/word/2012/wordml" xmlns:w16se="http://schemas.microsoft.com/office/word/2015/wordml/symex" mc:Ignorable="w14 w15 w16se">
+<w:styles xmlns:w="http://schemas.openxmlformats.org/wordprocessingml/2006/main" xmlns:w14="http://schemas.microsoft.com/office/word/2010/wordml" xmlns:mc="http://schemas.openxmlformats.org/markup-compatibility/2006" mc:Ignorable="w14">
   <w:docDefaults>
     <w:rPrDefault>
       <w:rPr>
-        <w:rFonts w:ascii="Liberation Serif" w:eastAsia="Source Han Sans CN Regular" w:hAnsi="Liberation Serif" w:cs="Lohit Devanagari"/>
+        <w:rFonts w:ascii="Liberation Serif" w:hAnsi="Liberation Serif" w:eastAsia="Source Han Sans CN Regular" w:cs="Lohit Devanagari"/>
         <w:kern w:val="2"/>
         <w:sz w:val="24"/>
         <w:szCs w:val="24"/>
         <w:lang w:val="es-EC" w:eastAsia="zh-CN" w:bidi="hi-IN"/>
       </w:rPr>
     </w:rPrDefault>
-    <w:pPrDefault/>
+    <w:pPrDefault>
+      <w:pPr/>
+    </w:pPrDefault>
   </w:docDefaults>
   <w:latentStyles w:defLockedState="0" w:defUIPriority="99" w:defSemiHidden="0" w:defUnhideWhenUsed="0" w:defQFormat="0" w:count="371">
     <w:lsdException w:name="Normal" w:uiPriority="0" w:qFormat="1"/>
     <w:lsdException w:name="heading 1" w:uiPriority="9" w:qFormat="1"/>
-    <w:lsdException w:name="heading 2" w:semiHidden="1" w:uiPriority="9" w:unhideWhenUsed="1" w:qFormat="1"/>
-    <w:lsdException w:name="heading 3" w:semiHidden="1" w:uiPriority="9" w:unhideWhenUsed="1" w:qFormat="1"/>
-    <w:lsdException w:name="heading 4" w:semiHidden="1" w:uiPriority="9" w:unhideWhenUsed="1" w:qFormat="1"/>
-    <w:lsdException w:name="heading 5" w:semiHidden="1" w:uiPriority="9" w:unhideWhenUsed="1" w:qFormat="1"/>
-    <w:lsdException w:name="heading 6" w:semiHidden="1" w:uiPriority="9" w:unhideWhenUsed="1" w:qFormat="1"/>
-    <w:lsdException w:name="heading 7" w:semiHidden="1" w:uiPriority="9" w:unhideWhenUsed="1" w:qFormat="1"/>
-    <w:lsdException w:name="heading 8" w:semiHidden="1" w:uiPriority="9" w:unhideWhenUsed="1" w:qFormat="1"/>
-    <w:lsdException w:name="heading 9" w:semiHidden="1" w:uiPriority="9" w:unhideWhenUsed="1" w:qFormat="1"/>
+    <w:lsdException w:name="heading 2" w:uiPriority="9" w:semiHidden="1" w:unhideWhenUsed="1" w:qFormat="1"/>
+    <w:lsdException w:name="heading 3" w:uiPriority="9" w:semiHidden="1" w:unhideWhenUsed="1" w:qFormat="1"/>
+    <w:lsdException w:name="heading 4" w:uiPriority="9" w:semiHidden="1" w:unhideWhenUsed="1" w:qFormat="1"/>
+    <w:lsdException w:name="heading 5" w:uiPriority="9" w:semiHidden="1" w:unhideWhenUsed="1" w:qFormat="1"/>
+    <w:lsdException w:name="heading 6" w:uiPriority="9" w:semiHidden="1" w:unhideWhenUsed="1" w:qFormat="1"/>
+    <w:lsdException w:name="heading 7" w:uiPriority="9" w:semiHidden="1" w:unhideWhenUsed="1" w:qFormat="1"/>
+    <w:lsdException w:name="heading 8" w:uiPriority="9" w:semiHidden="1" w:unhideWhenUsed="1" w:qFormat="1"/>
+    <w:lsdException w:name="heading 9" w:uiPriority="9" w:semiHidden="1" w:unhideWhenUsed="1" w:qFormat="1"/>
     <w:lsdException w:name="index 1" w:semiHidden="1" w:unhideWhenUsed="1"/>
     <w:lsdException w:name="index 2" w:semiHidden="1" w:unhideWhenUsed="1"/>
     <w:lsdException w:name="index 3" w:semiHidden="1" w:unhideWhenUsed="1"/>
@@ -728,22 +1129,22 @@
     <w:lsdException w:name="index 7" w:semiHidden="1" w:unhideWhenUsed="1"/>
     <w:lsdException w:name="index 8" w:semiHidden="1" w:unhideWhenUsed="1"/>
     <w:lsdException w:name="index 9" w:semiHidden="1" w:unhideWhenUsed="1"/>
-    <w:lsdException w:name="toc 1" w:semiHidden="1" w:uiPriority="39" w:unhideWhenUsed="1"/>
-    <w:lsdException w:name="toc 2" w:semiHidden="1" w:uiPriority="39" w:unhideWhenUsed="1"/>
-    <w:lsdException w:name="toc 3" w:semiHidden="1" w:uiPriority="39" w:unhideWhenUsed="1"/>
-    <w:lsdException w:name="toc 4" w:semiHidden="1" w:uiPriority="39" w:unhideWhenUsed="1"/>
-    <w:lsdException w:name="toc 5" w:semiHidden="1" w:uiPriority="39" w:unhideWhenUsed="1"/>
-    <w:lsdException w:name="toc 6" w:semiHidden="1" w:uiPriority="39" w:unhideWhenUsed="1"/>
-    <w:lsdException w:name="toc 7" w:semiHidden="1" w:uiPriority="39" w:unhideWhenUsed="1"/>
-    <w:lsdException w:name="toc 8" w:semiHidden="1" w:uiPriority="39" w:unhideWhenUsed="1"/>
-    <w:lsdException w:name="toc 9" w:semiHidden="1" w:uiPriority="39" w:unhideWhenUsed="1"/>
+    <w:lsdException w:name="toc 1" w:uiPriority="39" w:semiHidden="1" w:unhideWhenUsed="1"/>
+    <w:lsdException w:name="toc 2" w:uiPriority="39" w:semiHidden="1" w:unhideWhenUsed="1"/>
+    <w:lsdException w:name="toc 3" w:uiPriority="39" w:semiHidden="1" w:unhideWhenUsed="1"/>
+    <w:lsdException w:name="toc 4" w:uiPriority="39" w:semiHidden="1" w:unhideWhenUsed="1"/>
+    <w:lsdException w:name="toc 5" w:uiPriority="39" w:semiHidden="1" w:unhideWhenUsed="1"/>
+    <w:lsdException w:name="toc 6" w:uiPriority="39" w:semiHidden="1" w:unhideWhenUsed="1"/>
+    <w:lsdException w:name="toc 7" w:uiPriority="39" w:semiHidden="1" w:unhideWhenUsed="1"/>
+    <w:lsdException w:name="toc 8" w:uiPriority="39" w:semiHidden="1" w:unhideWhenUsed="1"/>
+    <w:lsdException w:name="toc 9" w:uiPriority="39" w:semiHidden="1" w:unhideWhenUsed="1"/>
     <w:lsdException w:name="Normal Indent" w:semiHidden="1" w:unhideWhenUsed="1"/>
     <w:lsdException w:name="footnote text" w:semiHidden="1" w:unhideWhenUsed="1"/>
     <w:lsdException w:name="annotation text" w:semiHidden="1" w:unhideWhenUsed="1"/>
     <w:lsdException w:name="header" w:semiHidden="1" w:unhideWhenUsed="1"/>
     <w:lsdException w:name="footer" w:semiHidden="1" w:unhideWhenUsed="1"/>
     <w:lsdException w:name="index heading" w:semiHidden="1" w:unhideWhenUsed="1"/>
-    <w:lsdException w:name="caption" w:semiHidden="1" w:uiPriority="35" w:unhideWhenUsed="1" w:qFormat="1"/>
+    <w:lsdException w:name="caption" w:uiPriority="35" w:semiHidden="1" w:unhideWhenUsed="1" w:qFormat="1"/>
     <w:lsdException w:name="table of figures" w:semiHidden="1" w:unhideWhenUsed="1"/>
     <w:lsdException w:name="envelope address" w:semiHidden="1" w:unhideWhenUsed="1"/>
     <w:lsdException w:name="envelope return" w:semiHidden="1" w:unhideWhenUsed="1"/>
@@ -774,7 +1175,7 @@
     <w:lsdException w:name="Title" w:uiPriority="10" w:qFormat="1"/>
     <w:lsdException w:name="Closing" w:semiHidden="1" w:unhideWhenUsed="1"/>
     <w:lsdException w:name="Signature" w:semiHidden="1" w:unhideWhenUsed="1"/>
-    <w:lsdException w:name="Default Paragraph Font" w:semiHidden="1" w:uiPriority="1" w:unhideWhenUsed="1"/>
+    <w:lsdException w:name="Default Paragraph Font" w:uiPriority="1" w:semiHidden="1" w:unhideWhenUsed="1"/>
     <w:lsdException w:name="Body Text" w:semiHidden="1" w:unhideWhenUsed="1"/>
     <w:lsdException w:name="Body Text Indent" w:semiHidden="1" w:unhideWhenUsed="1"/>
     <w:lsdException w:name="List Continue" w:semiHidden="1" w:unhideWhenUsed="1"/>
@@ -974,8 +1375,8 @@
     <w:lsdException w:name="Subtle Reference" w:uiPriority="31" w:qFormat="1"/>
     <w:lsdException w:name="Intense Reference" w:uiPriority="32" w:qFormat="1"/>
     <w:lsdException w:name="Book Title" w:uiPriority="33" w:qFormat="1"/>
-    <w:lsdException w:name="Bibliography" w:semiHidden="1" w:uiPriority="37" w:unhideWhenUsed="1"/>
-    <w:lsdException w:name="TOC Heading" w:semiHidden="1" w:uiPriority="39" w:unhideWhenUsed="1" w:qFormat="1"/>
+    <w:lsdException w:name="Bibliography" w:uiPriority="37" w:semiHidden="1" w:unhideWhenUsed="1"/>
+    <w:lsdException w:name="TOC Heading" w:uiPriority="39" w:semiHidden="1" w:unhideWhenUsed="1" w:qFormat="1"/>
     <w:lsdException w:name="Plain Table 1" w:uiPriority="41"/>
     <w:lsdException w:name="Plain Table 2" w:uiPriority="42"/>
     <w:lsdException w:name="Plain Table 3" w:uiPriority="43"/>
@@ -1081,15 +1482,118 @@
     <w:lsdException w:name="List Table 6 Colorful Accent 6" w:uiPriority="51"/>
     <w:lsdException w:name="List Table 7 Colorful Accent 6" w:uiPriority="52"/>
   </w:latentStyles>
-  <w:style w:type="paragraph" w:default="1" w:styleId="Normal">
+  <w:style w:type="paragraph" w:styleId="Normal" w:default="1">
     <w:name w:val="Normal"/>
     <w:qFormat/>
+    <w:pPr>
+      <w:widowControl/>
+      <w:bidi w:val="0"/>
+      <w:jc w:val="left"/>
+    </w:pPr>
+    <w:rPr>
+      <w:rFonts w:ascii="Liberation Serif" w:hAnsi="Liberation Serif" w:eastAsia="Source Han Sans CN Regular" w:cs="Lohit Devanagari"/>
+      <w:color w:val="auto"/>
+      <w:kern w:val="2"/>
+      <w:sz w:val="24"/>
+      <w:szCs w:val="24"/>
+      <w:lang w:val="es-EC" w:eastAsia="zh-CN" w:bidi="hi-IN"/>
+    </w:rPr>
   </w:style>
-  <w:style w:type="character" w:default="1" w:styleId="Fuentedeprrafopredeter">
+  <w:style w:type="character" w:styleId="DefaultParagraphFont" w:default="1">
     <w:name w:val="Default Paragraph Font"/>
     <w:uiPriority w:val="1"/>
     <w:semiHidden/>
     <w:unhideWhenUsed/>
+    <w:qFormat/>
+    <w:rPr/>
+  </w:style>
+  <w:style w:type="paragraph" w:styleId="Ttulo">
+    <w:name w:val="Título"/>
+    <w:basedOn w:val="Normal"/>
+    <w:next w:val="Cuerpodetexto"/>
+    <w:qFormat/>
+    <w:pPr>
+      <w:keepNext w:val="true"/>
+      <w:spacing w:before="240" w:after="120"/>
+    </w:pPr>
+    <w:rPr>
+      <w:rFonts w:ascii="Liberation Sans" w:hAnsi="Liberation Sans" w:eastAsia="Source Han Sans CN Regular" w:cs="Lohit Devanagari"/>
+      <w:sz w:val="28"/>
+      <w:szCs w:val="28"/>
+    </w:rPr>
+  </w:style>
+  <w:style w:type="paragraph" w:styleId="Cuerpodetexto">
+    <w:name w:val="Body Text"/>
+    <w:basedOn w:val="Normal"/>
+    <w:pPr>
+      <w:spacing w:lineRule="auto" w:line="276" w:before="0" w:after="140"/>
+    </w:pPr>
+    <w:rPr/>
+  </w:style>
+  <w:style w:type="paragraph" w:styleId="Lista">
+    <w:name w:val="List"/>
+    <w:basedOn w:val="Cuerpodetexto"/>
+    <w:pPr/>
+    <w:rPr/>
+  </w:style>
+  <w:style w:type="paragraph" w:styleId="Leyenda">
+    <w:name w:val="Caption"/>
+    <w:basedOn w:val="Normal"/>
+    <w:qFormat/>
+    <w:pPr>
+      <w:suppressLineNumbers/>
+      <w:spacing w:before="120" w:after="120"/>
+    </w:pPr>
+    <w:rPr>
+      <w:rFonts w:cs="Lohit Devanagari"/>
+      <w:i/>
+      <w:iCs/>
+      <w:sz w:val="24"/>
+      <w:szCs w:val="24"/>
+    </w:rPr>
+  </w:style>
+  <w:style w:type="paragraph" w:styleId="Ndice" w:customStyle="1">
+    <w:name w:val="Índice"/>
+    <w:basedOn w:val="Normal"/>
+    <w:qFormat/>
+    <w:pPr>
+      <w:suppressLineNumbers/>
+    </w:pPr>
+    <w:rPr/>
+  </w:style>
+  <w:style w:type="paragraph" w:styleId="Titular">
+    <w:name w:val="Title"/>
+    <w:basedOn w:val="Normal"/>
+    <w:qFormat/>
+    <w:pPr>
+      <w:keepNext w:val="true"/>
+      <w:spacing w:before="240" w:after="120"/>
+    </w:pPr>
+    <w:rPr>
+      <w:rFonts w:ascii="Liberation Sans" w:hAnsi="Liberation Sans"/>
+      <w:sz w:val="28"/>
+      <w:szCs w:val="28"/>
+    </w:rPr>
+  </w:style>
+  <w:style w:type="paragraph" w:styleId="Caption">
+    <w:name w:val="caption"/>
+    <w:basedOn w:val="Normal"/>
+    <w:qFormat/>
+    <w:pPr>
+      <w:suppressLineNumbers/>
+      <w:spacing w:before="120" w:after="120"/>
+    </w:pPr>
+    <w:rPr>
+      <w:i/>
+      <w:iCs/>
+    </w:rPr>
+  </w:style>
+  <w:style w:type="numbering" w:styleId="NoList" w:default="1">
+    <w:name w:val="No List"/>
+    <w:uiPriority w:val="99"/>
+    <w:semiHidden/>
+    <w:unhideWhenUsed/>
+    <w:qFormat/>
   </w:style>
   <w:style w:type="table" w:default="1" w:styleId="Tablanormal">
     <w:name w:val="Normal Table"/>
@@ -1105,59 +1609,6 @@
         <w:right w:w="108" w:type="dxa"/>
       </w:tblCellMar>
     </w:tblPr>
-  </w:style>
-  <w:style w:type="numbering" w:default="1" w:styleId="Sinlista">
-    <w:name w:val="No List"/>
-    <w:uiPriority w:val="99"/>
-    <w:semiHidden/>
-    <w:unhideWhenUsed/>
-  </w:style>
-  <w:style w:type="paragraph" w:styleId="Ttulo">
-    <w:name w:val="Title"/>
-    <w:basedOn w:val="Normal"/>
-    <w:next w:val="Textoindependiente"/>
-    <w:qFormat/>
-    <w:pPr>
-      <w:keepNext/>
-      <w:spacing w:before="240" w:after="120"/>
-    </w:pPr>
-    <w:rPr>
-      <w:rFonts w:ascii="Liberation Sans" w:hAnsi="Liberation Sans"/>
-      <w:sz w:val="28"/>
-      <w:szCs w:val="28"/>
-    </w:rPr>
-  </w:style>
-  <w:style w:type="paragraph" w:styleId="Textoindependiente">
-    <w:name w:val="Body Text"/>
-    <w:basedOn w:val="Normal"/>
-    <w:pPr>
-      <w:spacing w:after="140" w:line="276" w:lineRule="auto"/>
-    </w:pPr>
-  </w:style>
-  <w:style w:type="paragraph" w:styleId="Lista">
-    <w:name w:val="List"/>
-    <w:basedOn w:val="Textoindependiente"/>
-  </w:style>
-  <w:style w:type="paragraph" w:styleId="Descripcin">
-    <w:name w:val="caption"/>
-    <w:basedOn w:val="Normal"/>
-    <w:qFormat/>
-    <w:pPr>
-      <w:suppressLineNumbers/>
-      <w:spacing w:before="120" w:after="120"/>
-    </w:pPr>
-    <w:rPr>
-      <w:i/>
-      <w:iCs/>
-    </w:rPr>
-  </w:style>
-  <w:style w:type="paragraph" w:customStyle="1" w:styleId="ndice">
-    <w:name w:val="Índice"/>
-    <w:basedOn w:val="Normal"/>
-    <w:qFormat/>
-    <w:pPr>
-      <w:suppressLineNumbers/>
-    </w:pPr>
   </w:style>
 </w:styles>
 </file>

</xml_diff>